<commit_message>
Added responsiveness to landingpage
</commit_message>
<xml_diff>
--- a/public/assets/Images/Resume 2019.docx
+++ b/public/assets/Images/Resume 2019.docx
@@ -194,8 +194,6 @@
         </w:rPr>
         <w:t>Grant Posell</w:t>
       </w:r>
-      <w:bookmarkStart w:id="0" w:name="_GoBack"/>
-      <w:bookmarkEnd w:id="0"/>
     </w:p>
     <w:p>
       <w:pPr>
@@ -564,27 +562,13 @@
         <w:rPr>
           <w:b w:val="0"/>
         </w:rPr>
-        <w:t xml:space="preserve">Bootstrap, Google Maps </w:t>
-      </w:r>
-      <w:proofErr w:type="spellStart"/>
+        <w:t>Bootstrap, Google Maps REST</w:t>
+      </w:r>
       <w:r>
         <w:rPr>
           <w:b w:val="0"/>
         </w:rPr>
-        <w:t>REST</w:t>
-      </w:r>
-      <w:r>
-        <w:rPr>
-          <w:b w:val="0"/>
-        </w:rPr>
-        <w:t>ful</w:t>
-      </w:r>
-      <w:proofErr w:type="spellEnd"/>
-      <w:r>
-        <w:rPr>
-          <w:b w:val="0"/>
-        </w:rPr>
-        <w:t xml:space="preserve"> APIs, Hike Project API, Open Weather API, and Google Firebase.</w:t>
+        <w:t>ful APIs, Hike Project API, Open Weather API, and Google Firebase.</w:t>
       </w:r>
     </w:p>
     <w:p>
@@ -745,15 +729,15 @@
         </w:numPr>
       </w:pPr>
       <w:r>
-        <w:t xml:space="preserve">Communicates with clients to understand their needs and contributes </w:t>
-      </w:r>
-      <w:proofErr w:type="gramStart"/>
-      <w:r>
-        <w:t>to  revenue</w:t>
-      </w:r>
-      <w:proofErr w:type="gramEnd"/>
-      <w:r>
-        <w:t xml:space="preserve"> generating projects.</w:t>
+        <w:t xml:space="preserve">Communicates with clients to understand </w:t>
+      </w:r>
+      <w:r>
+        <w:t xml:space="preserve">their needs and contributes to </w:t>
+      </w:r>
+      <w:bookmarkStart w:id="0" w:name="_GoBack"/>
+      <w:bookmarkEnd w:id="0"/>
+      <w:r>
+        <w:t>revenue generating projects.</w:t>
       </w:r>
     </w:p>
     <w:p>

</xml_diff>